<commit_message>
Edits to visualizations and website descriptions
</commit_message>
<xml_diff>
--- a/Pneumonia_Global_Statistics_Analysis.docx
+++ b/Pneumonia_Global_Statistics_Analysis.docx
@@ -16,6 +16,28 @@
       </w:r>
       <w:r>
         <w:t xml:space="preserve"> highlights the clear correlation between having a lower GDP and higher amount of Pneumonia deaths. </w:t>
+      </w:r>
+    </w:p>
+    <w:p>
+      <w:pPr>
+        <w:rPr>
+          <w:sz w:val="18"/>
+          <w:szCs w:val="18"/>
+        </w:rPr>
+      </w:pPr>
+      <w:r>
+        <w:rPr>
+          <w:sz w:val="18"/>
+          <w:szCs w:val="18"/>
+        </w:rPr>
+        <w:t>*This data was collected from ourworldindata.org</w:t>
+      </w:r>
+      <w:r>
+        <w:rPr>
+          <w:sz w:val="18"/>
+          <w:szCs w:val="18"/>
+        </w:rPr>
+        <w:t>/pneumonia</w:t>
       </w:r>
     </w:p>
     <w:p>
@@ -35,6 +57,42 @@
       </w:r>
     </w:p>
     <w:p>
+      <w:pPr>
+        <w:rPr>
+          <w:sz w:val="18"/>
+          <w:szCs w:val="18"/>
+        </w:rPr>
+      </w:pPr>
+      <w:r>
+        <w:rPr>
+          <w:sz w:val="18"/>
+          <w:szCs w:val="18"/>
+        </w:rPr>
+        <w:t>*This data was collected from ourworldindata.org</w:t>
+      </w:r>
+      <w:r>
+        <w:rPr>
+          <w:sz w:val="18"/>
+          <w:szCs w:val="18"/>
+        </w:rPr>
+        <w:t>/pneumo</w:t>
+      </w:r>
+      <w:r>
+        <w:rPr>
+          <w:sz w:val="18"/>
+          <w:szCs w:val="18"/>
+        </w:rPr>
+        <w:t>n</w:t>
+      </w:r>
+      <w:r>
+        <w:rPr>
+          <w:sz w:val="18"/>
+          <w:szCs w:val="18"/>
+        </w:rPr>
+        <w:t>ia</w:t>
+      </w:r>
+    </w:p>
+    <w:p>
       <w:hyperlink r:id="rId5" w:history="1">
         <w:r>
           <w:rPr>
@@ -51,6 +109,28 @@
       </w:r>
     </w:p>
     <w:p>
+      <w:pPr>
+        <w:rPr>
+          <w:sz w:val="18"/>
+          <w:szCs w:val="18"/>
+        </w:rPr>
+      </w:pPr>
+      <w:r>
+        <w:rPr>
+          <w:sz w:val="18"/>
+          <w:szCs w:val="18"/>
+        </w:rPr>
+        <w:t>*This data was collected from ourworldindata.org</w:t>
+      </w:r>
+      <w:r>
+        <w:rPr>
+          <w:sz w:val="18"/>
+          <w:szCs w:val="18"/>
+        </w:rPr>
+        <w:t>/pneumonia</w:t>
+      </w:r>
+    </w:p>
+    <w:p>
       <w:hyperlink r:id="rId6" w:history="1">
         <w:r>
           <w:rPr>
@@ -75,6 +155,28 @@
       </w:r>
     </w:p>
     <w:p>
+      <w:pPr>
+        <w:rPr>
+          <w:sz w:val="18"/>
+          <w:szCs w:val="18"/>
+        </w:rPr>
+      </w:pPr>
+      <w:r>
+        <w:rPr>
+          <w:sz w:val="18"/>
+          <w:szCs w:val="18"/>
+        </w:rPr>
+        <w:t>*This data was collected from ourworldindata.org</w:t>
+      </w:r>
+      <w:r>
+        <w:rPr>
+          <w:sz w:val="18"/>
+          <w:szCs w:val="18"/>
+        </w:rPr>
+        <w:t>/pneumonia</w:t>
+      </w:r>
+    </w:p>
+    <w:p>
       <w:hyperlink r:id="rId7" w:history="1">
         <w:r>
           <w:rPr>
@@ -87,7 +189,33 @@
     <w:p/>
     <w:p>
       <w:r>
-        <w:t xml:space="preserve">Globally, adults over the age of 70 years are also at a significantly higher risk of death from pneumonia is countries with lower GDP. The major causes of pneumonia in this demographic are not having proper access to handwashing facilities, pollution, smoking, and secondhand smoke. The following graph shows how these four causes have worsened for older adults in recent years. </w:t>
+        <w:t xml:space="preserve">Globally, adults over the age of 70 years are also at a significantly higher risk of death from pneumonia is countries with lower GDP. The major causes of pneumonia in this demographic are not having proper </w:t>
+      </w:r>
+      <w:r>
+        <w:lastRenderedPageBreak/>
+        <w:t xml:space="preserve">access to handwashing facilities, pollution, smoking, and secondhand smoke. The following graph shows how these four causes have worsened for older adults in recent years. </w:t>
+      </w:r>
+    </w:p>
+    <w:p>
+      <w:pPr>
+        <w:rPr>
+          <w:sz w:val="18"/>
+          <w:szCs w:val="18"/>
+        </w:rPr>
+      </w:pPr>
+      <w:r>
+        <w:rPr>
+          <w:sz w:val="18"/>
+          <w:szCs w:val="18"/>
+        </w:rPr>
+        <w:t>*This data was collected from ourworldindata.org</w:t>
+      </w:r>
+      <w:r>
+        <w:rPr>
+          <w:sz w:val="18"/>
+          <w:szCs w:val="18"/>
+        </w:rPr>
+        <w:t>/pneumonia</w:t>
       </w:r>
     </w:p>
     <w:p>
@@ -101,6 +229,148 @@
       </w:hyperlink>
     </w:p>
     <w:p/>
+    <w:p>
+      <w:pPr>
+        <w:rPr>
+          <w:sz w:val="18"/>
+          <w:szCs w:val="18"/>
+        </w:rPr>
+      </w:pPr>
+      <w:r>
+        <w:rPr>
+          <w:sz w:val="18"/>
+          <w:szCs w:val="18"/>
+        </w:rPr>
+        <w:t>*Other data sources used for other analysis and visualizations</w:t>
+      </w:r>
+      <w:r>
+        <w:rPr>
+          <w:sz w:val="18"/>
+          <w:szCs w:val="18"/>
+        </w:rPr>
+        <w:t xml:space="preserve"> not listed on the site. </w:t>
+      </w:r>
+    </w:p>
+    <w:p>
+      <w:pPr>
+        <w:rPr>
+          <w:sz w:val="16"/>
+          <w:szCs w:val="16"/>
+        </w:rPr>
+      </w:pPr>
+      <w:r>
+        <w:rPr>
+          <w:sz w:val="16"/>
+          <w:szCs w:val="16"/>
+        </w:rPr>
+        <w:t xml:space="preserve">1. </w:t>
+      </w:r>
+      <w:r>
+        <w:rPr>
+          <w:sz w:val="16"/>
+          <w:szCs w:val="16"/>
+        </w:rPr>
+        <w:t xml:space="preserve">Pneumonia Death Stats Source: </w:t>
+      </w:r>
+    </w:p>
+    <w:p>
+      <w:pPr>
+        <w:rPr>
+          <w:sz w:val="16"/>
+          <w:szCs w:val="16"/>
+        </w:rPr>
+      </w:pPr>
+      <w:hyperlink r:id="rId9" w:history="1">
+        <w:r>
+          <w:rPr>
+            <w:rStyle w:val="Hyperlink"/>
+            <w:sz w:val="16"/>
+            <w:szCs w:val="16"/>
+          </w:rPr>
+          <w:t>https://wonder.cdc.gov/controller/datarequest/D76;jsessionid=303DD855FA935405980D61135452</w:t>
+        </w:r>
+      </w:hyperlink>
+    </w:p>
+    <w:p>
+      <w:pPr>
+        <w:rPr>
+          <w:sz w:val="16"/>
+          <w:szCs w:val="16"/>
+        </w:rPr>
+      </w:pPr>
+      <w:r>
+        <w:rPr>
+          <w:sz w:val="16"/>
+          <w:szCs w:val="16"/>
+        </w:rPr>
+        <w:t xml:space="preserve">2. </w:t>
+      </w:r>
+      <w:r>
+        <w:rPr>
+          <w:sz w:val="16"/>
+          <w:szCs w:val="16"/>
+        </w:rPr>
+        <w:t>Vaccination Stats:</w:t>
+      </w:r>
+    </w:p>
+    <w:p>
+      <w:pPr>
+        <w:rPr>
+          <w:sz w:val="16"/>
+          <w:szCs w:val="16"/>
+        </w:rPr>
+      </w:pPr>
+      <w:hyperlink r:id="rId10" w:history="1">
+        <w:r>
+          <w:rPr>
+            <w:rStyle w:val="Hyperlink"/>
+            <w:sz w:val="16"/>
+            <w:szCs w:val="16"/>
+          </w:rPr>
+          <w:t>https://www.kff.org/statedata/custom-state-report/?view=3&amp;i=32739~32172~444199&amp;g=us~al~ak~az~ar~ca~co~ct~de~dc~fl~ga~hi~id~il~in~ia~ks~ky~la~me~md~ma~mi~mn~ms~mo~mt~ne~nv~nh~nj~nm~ny~nc~nd~oh~ok~or~pa~ri~sc~sd~tn~tx~ut~vt~va~wa~wv~wi~wy</w:t>
+        </w:r>
+      </w:hyperlink>
+    </w:p>
+    <w:p>
+      <w:pPr>
+        <w:rPr>
+          <w:sz w:val="16"/>
+          <w:szCs w:val="16"/>
+        </w:rPr>
+      </w:pPr>
+      <w:r>
+        <w:rPr>
+          <w:sz w:val="16"/>
+          <w:szCs w:val="16"/>
+        </w:rPr>
+        <w:t xml:space="preserve">3. </w:t>
+      </w:r>
+      <w:r>
+        <w:rPr>
+          <w:sz w:val="16"/>
+          <w:szCs w:val="16"/>
+        </w:rPr>
+        <w:t>Hospitalization Rates:</w:t>
+      </w:r>
+    </w:p>
+    <w:p>
+      <w:pPr>
+        <w:rPr>
+          <w:sz w:val="16"/>
+          <w:szCs w:val="16"/>
+        </w:rPr>
+      </w:pPr>
+      <w:hyperlink r:id="rId11" w:history="1">
+        <w:r>
+          <w:rPr>
+            <w:rStyle w:val="Hyperlink"/>
+            <w:sz w:val="16"/>
+            <w:szCs w:val="16"/>
+          </w:rPr>
+          <w:t>https://pubmed.ncbi.nlm.nih.gov/29017956/</w:t>
+        </w:r>
+      </w:hyperlink>
+    </w:p>
     <w:p/>
     <w:sectPr>
       <w:pgSz w:w="12240" w:h="15840"/>
@@ -561,6 +831,21 @@
       <w:shd w:val="clear" w:color="auto" w:fill="E1DFDD"/>
     </w:rPr>
   </w:style>
+  <w:style w:type="paragraph" w:styleId="NormalWeb">
+    <w:name w:val="Normal (Web)"/>
+    <w:basedOn w:val="Normal"/>
+    <w:uiPriority w:val="99"/>
+    <w:unhideWhenUsed/>
+    <w:rsid w:val="00A65B3E"/>
+    <w:pPr>
+      <w:spacing w:before="100" w:beforeAutospacing="1" w:after="100" w:afterAutospacing="1" w:line="240" w:lineRule="auto"/>
+    </w:pPr>
+    <w:rPr>
+      <w:rFonts w:ascii="Times New Roman" w:eastAsia="Times New Roman" w:hAnsi="Times New Roman" w:cs="Times New Roman"/>
+      <w:sz w:val="24"/>
+      <w:szCs w:val="24"/>
+    </w:rPr>
+  </w:style>
 </w:styles>
 </file>
 

</xml_diff>